<commit_message>
Changes for Register page redesign
</commit_message>
<xml_diff>
--- a/Tasks_to_do.docx
+++ b/Tasks_to_do.docx
@@ -13,142 +13,253 @@
       <w:r>
         <w:t>User registration page</w:t>
       </w:r>
+    </w:p>
+    <w:p>
+      <w:pPr>
+        <w:pStyle w:val="ListParagraph"/>
+        <w:numPr>
+          <w:ilvl w:val="1"/>
+          <w:numId w:val="1"/>
+        </w:numPr>
+      </w:pPr>
+      <w:r>
+        <w:t>First name &amp; last name</w:t>
+      </w:r>
+    </w:p>
+    <w:p>
+      <w:pPr>
+        <w:pStyle w:val="ListParagraph"/>
+        <w:numPr>
+          <w:ilvl w:val="1"/>
+          <w:numId w:val="1"/>
+        </w:numPr>
+      </w:pPr>
+      <w:r>
+        <w:t>User name</w:t>
+      </w:r>
+    </w:p>
+    <w:p>
+      <w:pPr>
+        <w:pStyle w:val="ListParagraph"/>
+        <w:numPr>
+          <w:ilvl w:val="1"/>
+          <w:numId w:val="1"/>
+        </w:numPr>
+      </w:pPr>
+      <w:r>
+        <w:t>Password</w:t>
+      </w:r>
+    </w:p>
+    <w:p>
+      <w:pPr>
+        <w:pStyle w:val="ListParagraph"/>
+        <w:numPr>
+          <w:ilvl w:val="1"/>
+          <w:numId w:val="1"/>
+        </w:numPr>
+      </w:pPr>
+      <w:r>
+        <w:t>Email</w:t>
+      </w:r>
+    </w:p>
+    <w:p>
+      <w:pPr>
+        <w:pStyle w:val="ListParagraph"/>
+        <w:numPr>
+          <w:ilvl w:val="1"/>
+          <w:numId w:val="1"/>
+        </w:numPr>
+      </w:pPr>
+      <w:r>
+        <w:t>Nationality</w:t>
+      </w:r>
+    </w:p>
+    <w:p>
+      <w:pPr>
+        <w:pStyle w:val="ListParagraph"/>
+        <w:numPr>
+          <w:ilvl w:val="0"/>
+          <w:numId w:val="1"/>
+        </w:numPr>
+      </w:pPr>
+      <w:r>
+        <w:t xml:space="preserve">Customized </w:t>
+      </w:r>
+      <w:r>
+        <w:t>Welcome message</w:t>
+      </w:r>
+    </w:p>
+    <w:p>
+      <w:pPr>
+        <w:pStyle w:val="ListParagraph"/>
+        <w:numPr>
+          <w:ilvl w:val="0"/>
+          <w:numId w:val="1"/>
+        </w:numPr>
+      </w:pPr>
+      <w:r>
+        <w:t>Summary of tasks completed and pending for daily, weekly and monthly</w:t>
+      </w:r>
+    </w:p>
+    <w:p>
+      <w:pPr>
+        <w:pStyle w:val="ListParagraph"/>
+        <w:numPr>
+          <w:ilvl w:val="0"/>
+          <w:numId w:val="1"/>
+        </w:numPr>
+      </w:pPr>
+      <w:r>
+        <w:t xml:space="preserve">Changing </w:t>
+      </w:r>
+      <w:r>
+        <w:t xml:space="preserve">layout </w:t>
+      </w:r>
+      <w:r>
+        <w:t>theme with task progress</w:t>
+      </w:r>
+    </w:p>
+    <w:p>
+      <w:pPr>
+        <w:pStyle w:val="ListParagraph"/>
+        <w:numPr>
+          <w:ilvl w:val="0"/>
+          <w:numId w:val="1"/>
+        </w:numPr>
+      </w:pPr>
+      <w:r>
+        <w:t>Instruction</w:t>
+      </w:r>
+      <w:r>
+        <w:t xml:space="preserve"> page popup on logging in</w:t>
+      </w:r>
+    </w:p>
+    <w:p>
+      <w:pPr>
+        <w:pStyle w:val="ListParagraph"/>
+        <w:numPr>
+          <w:ilvl w:val="0"/>
+          <w:numId w:val="1"/>
+        </w:numPr>
+      </w:pPr>
+      <w:r>
+        <w:t>List of lists on left side</w:t>
+      </w:r>
+    </w:p>
+    <w:p>
+      <w:pPr>
+        <w:pStyle w:val="ListParagraph"/>
+        <w:numPr>
+          <w:ilvl w:val="0"/>
+          <w:numId w:val="1"/>
+        </w:numPr>
+      </w:pPr>
+      <w:r>
+        <w:t>Task addition view</w:t>
+      </w:r>
+      <w:r>
+        <w:t xml:space="preserve"> with fields – task description, </w:t>
+      </w:r>
+      <w:r>
+        <w:t xml:space="preserve">due date </w:t>
+      </w:r>
+      <w:proofErr w:type="spellStart"/>
+      <w:r>
+        <w:t>etc</w:t>
+      </w:r>
+      <w:proofErr w:type="spellEnd"/>
+    </w:p>
+    <w:p>
+      <w:pPr>
+        <w:pStyle w:val="ListParagraph"/>
+        <w:numPr>
+          <w:ilvl w:val="0"/>
+          <w:numId w:val="1"/>
+        </w:numPr>
+      </w:pPr>
+      <w:r>
+        <w:t>Display tasks for today and tomorrow</w:t>
+      </w:r>
+    </w:p>
+    <w:p>
+      <w:pPr>
+        <w:pStyle w:val="ListParagraph"/>
+        <w:numPr>
+          <w:ilvl w:val="0"/>
+          <w:numId w:val="1"/>
+        </w:numPr>
+      </w:pPr>
+      <w:r>
+        <w:t>Notification configuration</w:t>
+      </w:r>
+      <w:r>
+        <w:t xml:space="preserve"> using mails</w:t>
+      </w:r>
+    </w:p>
+    <w:p>
+      <w:pPr>
+        <w:pStyle w:val="ListParagraph"/>
+        <w:numPr>
+          <w:ilvl w:val="0"/>
+          <w:numId w:val="1"/>
+        </w:numPr>
+      </w:pPr>
+      <w:r>
+        <w:t>Drag drop feature</w:t>
+      </w:r>
+    </w:p>
+    <w:p>
+      <w:pPr>
+        <w:pStyle w:val="ListParagraph"/>
+        <w:numPr>
+          <w:ilvl w:val="0"/>
+          <w:numId w:val="1"/>
+        </w:numPr>
+      </w:pPr>
+      <w:r>
+        <w:t>2 progress bars</w:t>
+      </w:r>
       <w:bookmarkStart w:id="0" w:name="_GoBack"/>
       <w:bookmarkEnd w:id="0"/>
     </w:p>
     <w:p>
-      <w:pPr>
-        <w:pStyle w:val="ListParagraph"/>
-        <w:numPr>
-          <w:ilvl w:val="0"/>
-          <w:numId w:val="1"/>
-        </w:numPr>
-      </w:pPr>
-      <w:r>
-        <w:t xml:space="preserve">Customized </w:t>
-      </w:r>
-      <w:r>
-        <w:t>Welcome message</w:t>
-      </w:r>
-    </w:p>
-    <w:p>
-      <w:pPr>
-        <w:pStyle w:val="ListParagraph"/>
-        <w:numPr>
-          <w:ilvl w:val="0"/>
-          <w:numId w:val="1"/>
-        </w:numPr>
-      </w:pPr>
-      <w:r>
-        <w:t>Summary of tasks completed and pending for daily, weekly and monthly</w:t>
-      </w:r>
-    </w:p>
-    <w:p>
-      <w:pPr>
-        <w:pStyle w:val="ListParagraph"/>
-        <w:numPr>
-          <w:ilvl w:val="0"/>
-          <w:numId w:val="1"/>
-        </w:numPr>
-      </w:pPr>
-      <w:r>
-        <w:t xml:space="preserve">Changing </w:t>
-      </w:r>
-      <w:r>
-        <w:t xml:space="preserve">layout </w:t>
-      </w:r>
-      <w:r>
-        <w:t>theme with task progress</w:t>
-      </w:r>
-    </w:p>
-    <w:p>
-      <w:pPr>
-        <w:pStyle w:val="ListParagraph"/>
-        <w:numPr>
-          <w:ilvl w:val="0"/>
-          <w:numId w:val="1"/>
-        </w:numPr>
-      </w:pPr>
-      <w:r>
-        <w:t>Instruction</w:t>
-      </w:r>
-      <w:r>
-        <w:t xml:space="preserve"> page popup on logging in</w:t>
-      </w:r>
-    </w:p>
-    <w:p>
-      <w:pPr>
-        <w:pStyle w:val="ListParagraph"/>
-        <w:numPr>
-          <w:ilvl w:val="0"/>
-          <w:numId w:val="1"/>
-        </w:numPr>
-      </w:pPr>
-      <w:r>
-        <w:t>List of lists on left side</w:t>
-      </w:r>
-    </w:p>
-    <w:p>
-      <w:pPr>
-        <w:pStyle w:val="ListParagraph"/>
-        <w:numPr>
-          <w:ilvl w:val="0"/>
-          <w:numId w:val="1"/>
-        </w:numPr>
-      </w:pPr>
-      <w:r>
-        <w:t>Task addition view</w:t>
-      </w:r>
-      <w:r>
-        <w:t xml:space="preserve"> with fields – task description, </w:t>
-      </w:r>
-      <w:r>
-        <w:t xml:space="preserve">due date </w:t>
-      </w:r>
+      <w:r>
+        <w:t>Issues</w:t>
+      </w:r>
+    </w:p>
+    <w:p>
+      <w:pPr>
+        <w:pStyle w:val="ListParagraph"/>
+        <w:numPr>
+          <w:ilvl w:val="0"/>
+          <w:numId w:val="2"/>
+        </w:numPr>
+      </w:pPr>
+      <w:r>
+        <w:t>Nan in progress bar when registered</w:t>
+      </w:r>
+    </w:p>
+    <w:p>
+      <w:pPr>
+        <w:pStyle w:val="ListParagraph"/>
+        <w:numPr>
+          <w:ilvl w:val="0"/>
+          <w:numId w:val="2"/>
+        </w:numPr>
+      </w:pPr>
       <w:proofErr w:type="spellStart"/>
       <w:r>
-        <w:t>etc</w:t>
+        <w:t>Tasklist</w:t>
       </w:r>
       <w:proofErr w:type="spellEnd"/>
-    </w:p>
-    <w:p>
-      <w:pPr>
-        <w:pStyle w:val="ListParagraph"/>
-        <w:numPr>
-          <w:ilvl w:val="0"/>
-          <w:numId w:val="1"/>
-        </w:numPr>
-      </w:pPr>
-      <w:r>
-        <w:t>Display tasks for today and tomorrow</w:t>
-      </w:r>
-    </w:p>
-    <w:p>
-      <w:pPr>
-        <w:pStyle w:val="ListParagraph"/>
-        <w:numPr>
-          <w:ilvl w:val="0"/>
-          <w:numId w:val="1"/>
-        </w:numPr>
-      </w:pPr>
-      <w:r>
-        <w:t>Notification configuration</w:t>
-      </w:r>
-      <w:r>
-        <w:t xml:space="preserve"> using mails</w:t>
-      </w:r>
-    </w:p>
-    <w:p>
-      <w:pPr>
-        <w:pStyle w:val="ListParagraph"/>
-        <w:numPr>
-          <w:ilvl w:val="0"/>
-          <w:numId w:val="1"/>
-        </w:numPr>
-      </w:pPr>
-      <w:r>
-        <w:t>Drag drop feature</w:t>
-      </w:r>
+      <w:r>
+        <w:t xml:space="preserve"> appearance when not </w:t>
+      </w:r>
+      <w:proofErr w:type="spellStart"/>
+      <w:r>
+        <w:t>loggedin</w:t>
+      </w:r>
+      <w:proofErr w:type="spellEnd"/>
     </w:p>
     <w:sectPr>
       <w:pgSz w:w="12240" w:h="15840"/>
@@ -163,6 +274,95 @@
 <file path=word/numbering.xml><?xml version="1.0" encoding="utf-8"?>
 <w:numbering xmlns:wpc="http://schemas.microsoft.com/office/word/2010/wordprocessingCanvas" xmlns:cx="http://schemas.microsoft.com/office/drawing/2014/chartex" xmlns:cx1="http://schemas.microsoft.com/office/drawing/2015/9/8/chartex" xmlns:cx2="http://schemas.microsoft.com/office/drawing/2015/10/21/chartex" xmlns:cx3="http://schemas.microsoft.com/office/drawing/2016/5/9/chartex" xmlns:cx4="http://schemas.microsoft.com/office/drawing/2016/5/10/chartex" xmlns:cx5="http://schemas.microsoft.com/office/drawing/2016/5/11/chartex" xmlns:cx6="http://schemas.microsoft.com/office/drawing/2016/5/12/chartex" xmlns:cx7="http://schemas.microsoft.com/office/drawing/2016/5/13/chartex" xmlns:cx8="http://schemas.microsoft.com/office/drawing/2016/5/14/chartex" xmlns:mc="http://schemas.openxmlformats.org/markup-compatibility/2006" xmlns:aink="http://schemas.microsoft.com/office/drawing/2016/ink" xmlns:am3d="http://schemas.microsoft.com/office/drawing/2017/model3d" xmlns:o="urn:schemas-microsoft-com:office:office" xmlns:r="http://schemas.openxmlformats.org/officeDocument/2006/relationships" xmlns:m="http://schemas.openxmlformats.org/officeDocument/2006/math" xmlns:v="urn:schemas-microsoft-com:vml" xmlns:wp14="http://schemas.microsoft.com/office/word/2010/wordprocessingDrawing" xmlns:wp="http://schemas.openxmlformats.org/drawingml/2006/wordprocessingDrawing" xmlns:w10="urn:schemas-microsoft-com:office:word" xmlns:w="http://schemas.openxmlformats.org/wordprocessingml/2006/main" xmlns:w14="http://schemas.microsoft.com/office/word/2010/wordml" xmlns:w15="http://schemas.microsoft.com/office/word/2012/wordml" xmlns:w16cid="http://schemas.microsoft.com/office/word/2016/wordml/cid" xmlns:w16se="http://schemas.microsoft.com/office/word/2015/wordml/symex" xmlns:wpg="http://schemas.microsoft.com/office/word/2010/wordprocessingGroup" xmlns:wpi="http://schemas.microsoft.com/office/word/2010/wordprocessingInk" xmlns:wne="http://schemas.microsoft.com/office/word/2006/wordml" xmlns:wps="http://schemas.microsoft.com/office/word/2010/wordprocessingShape" mc:Ignorable="w14 w15 w16se w16cid wp14">
   <w:abstractNum w:abstractNumId="0" w15:restartNumberingAfterBreak="0">
+    <w:nsid w:val="2C601CC9"/>
+    <w:multiLevelType w:val="hybridMultilevel"/>
+    <w:tmpl w:val="1FD6D628"/>
+    <w:lvl w:ilvl="0" w:tplc="0409000F">
+      <w:start w:val="1"/>
+      <w:numFmt w:val="decimal"/>
+      <w:lvlText w:val="%1."/>
+      <w:lvlJc w:val="left"/>
+      <w:pPr>
+        <w:ind w:left="720" w:hanging="360"/>
+      </w:pPr>
+      <w:rPr>
+        <w:rFonts w:hint="default"/>
+      </w:rPr>
+    </w:lvl>
+    <w:lvl w:ilvl="1" w:tplc="04090019" w:tentative="1">
+      <w:start w:val="1"/>
+      <w:numFmt w:val="lowerLetter"/>
+      <w:lvlText w:val="%2."/>
+      <w:lvlJc w:val="left"/>
+      <w:pPr>
+        <w:ind w:left="1440" w:hanging="360"/>
+      </w:pPr>
+    </w:lvl>
+    <w:lvl w:ilvl="2" w:tplc="0409001B" w:tentative="1">
+      <w:start w:val="1"/>
+      <w:numFmt w:val="lowerRoman"/>
+      <w:lvlText w:val="%3."/>
+      <w:lvlJc w:val="right"/>
+      <w:pPr>
+        <w:ind w:left="2160" w:hanging="180"/>
+      </w:pPr>
+    </w:lvl>
+    <w:lvl w:ilvl="3" w:tplc="0409000F" w:tentative="1">
+      <w:start w:val="1"/>
+      <w:numFmt w:val="decimal"/>
+      <w:lvlText w:val="%4."/>
+      <w:lvlJc w:val="left"/>
+      <w:pPr>
+        <w:ind w:left="2880" w:hanging="360"/>
+      </w:pPr>
+    </w:lvl>
+    <w:lvl w:ilvl="4" w:tplc="04090019" w:tentative="1">
+      <w:start w:val="1"/>
+      <w:numFmt w:val="lowerLetter"/>
+      <w:lvlText w:val="%5."/>
+      <w:lvlJc w:val="left"/>
+      <w:pPr>
+        <w:ind w:left="3600" w:hanging="360"/>
+      </w:pPr>
+    </w:lvl>
+    <w:lvl w:ilvl="5" w:tplc="0409001B" w:tentative="1">
+      <w:start w:val="1"/>
+      <w:numFmt w:val="lowerRoman"/>
+      <w:lvlText w:val="%6."/>
+      <w:lvlJc w:val="right"/>
+      <w:pPr>
+        <w:ind w:left="4320" w:hanging="180"/>
+      </w:pPr>
+    </w:lvl>
+    <w:lvl w:ilvl="6" w:tplc="0409000F" w:tentative="1">
+      <w:start w:val="1"/>
+      <w:numFmt w:val="decimal"/>
+      <w:lvlText w:val="%7."/>
+      <w:lvlJc w:val="left"/>
+      <w:pPr>
+        <w:ind w:left="5040" w:hanging="360"/>
+      </w:pPr>
+    </w:lvl>
+    <w:lvl w:ilvl="7" w:tplc="04090019" w:tentative="1">
+      <w:start w:val="1"/>
+      <w:numFmt w:val="lowerLetter"/>
+      <w:lvlText w:val="%8."/>
+      <w:lvlJc w:val="left"/>
+      <w:pPr>
+        <w:ind w:left="5760" w:hanging="360"/>
+      </w:pPr>
+    </w:lvl>
+    <w:lvl w:ilvl="8" w:tplc="0409001B" w:tentative="1">
+      <w:start w:val="1"/>
+      <w:numFmt w:val="lowerRoman"/>
+      <w:lvlText w:val="%9."/>
+      <w:lvlJc w:val="right"/>
+      <w:pPr>
+        <w:ind w:left="6480" w:hanging="180"/>
+      </w:pPr>
+    </w:lvl>
+  </w:abstractNum>
+  <w:abstractNum w:abstractNumId="1" w15:restartNumberingAfterBreak="0">
     <w:nsid w:val="4E14101B"/>
     <w:multiLevelType w:val="hybridMultilevel"/>
     <w:tmpl w:val="C756BD22"/>
@@ -178,7 +378,7 @@
         <w:rFonts w:hint="default"/>
       </w:rPr>
     </w:lvl>
-    <w:lvl w:ilvl="1" w:tplc="04090019" w:tentative="1">
+    <w:lvl w:ilvl="1" w:tplc="04090019">
       <w:start w:val="1"/>
       <w:numFmt w:val="lowerLetter"/>
       <w:lvlText w:val="%2."/>
@@ -252,6 +452,9 @@
     </w:lvl>
   </w:abstractNum>
   <w:num w:numId="1">
+    <w:abstractNumId w:val="1"/>
+  </w:num>
+  <w:num w:numId="2">
     <w:abstractNumId w:val="0"/>
   </w:num>
 </w:numbering>

</xml_diff>

<commit_message>
Changes for Task addition for each list
</commit_message>
<xml_diff>
--- a/Tasks_to_do.docx
+++ b/Tasks_to_do.docx
@@ -21,8 +21,14 @@
           <w:ilvl w:val="1"/>
           <w:numId w:val="1"/>
         </w:numPr>
-      </w:pPr>
-      <w:r>
+        <w:rPr>
+          <w:strike/>
+        </w:rPr>
+      </w:pPr>
+      <w:r>
+        <w:rPr>
+          <w:strike/>
+        </w:rPr>
         <w:t>First name &amp; last name</w:t>
       </w:r>
     </w:p>
@@ -33,8 +39,14 @@
           <w:ilvl w:val="1"/>
           <w:numId w:val="1"/>
         </w:numPr>
-      </w:pPr>
-      <w:r>
+        <w:rPr>
+          <w:strike/>
+        </w:rPr>
+      </w:pPr>
+      <w:r>
+        <w:rPr>
+          <w:strike/>
+        </w:rPr>
         <w:t>User name</w:t>
       </w:r>
     </w:p>
@@ -45,8 +57,14 @@
           <w:ilvl w:val="1"/>
           <w:numId w:val="1"/>
         </w:numPr>
-      </w:pPr>
-      <w:r>
+        <w:rPr>
+          <w:strike/>
+        </w:rPr>
+      </w:pPr>
+      <w:r>
+        <w:rPr>
+          <w:strike/>
+        </w:rPr>
         <w:t>Password</w:t>
       </w:r>
     </w:p>
@@ -57,8 +75,14 @@
           <w:ilvl w:val="1"/>
           <w:numId w:val="1"/>
         </w:numPr>
-      </w:pPr>
-      <w:r>
+        <w:rPr>
+          <w:strike/>
+        </w:rPr>
+      </w:pPr>
+      <w:r>
+        <w:rPr>
+          <w:strike/>
+        </w:rPr>
         <w:t>Email</w:t>
       </w:r>
     </w:p>
@@ -118,109 +142,139 @@
       <w:r>
         <w:t>theme with task progress</w:t>
       </w:r>
-    </w:p>
-    <w:p>
-      <w:pPr>
-        <w:pStyle w:val="ListParagraph"/>
-        <w:numPr>
-          <w:ilvl w:val="0"/>
-          <w:numId w:val="1"/>
-        </w:numPr>
-      </w:pPr>
-      <w:r>
-        <w:t>Instruction</w:t>
-      </w:r>
-      <w:r>
-        <w:t xml:space="preserve"> page popup on logging in</w:t>
-      </w:r>
-    </w:p>
-    <w:p>
-      <w:pPr>
-        <w:pStyle w:val="ListParagraph"/>
-        <w:numPr>
-          <w:ilvl w:val="0"/>
-          <w:numId w:val="1"/>
-        </w:numPr>
-      </w:pPr>
-      <w:r>
-        <w:t>List of lists on left side</w:t>
-      </w:r>
-    </w:p>
-    <w:p>
-      <w:pPr>
-        <w:pStyle w:val="ListParagraph"/>
-        <w:numPr>
-          <w:ilvl w:val="0"/>
-          <w:numId w:val="1"/>
-        </w:numPr>
-      </w:pPr>
-      <w:r>
-        <w:t>Task addition view</w:t>
-      </w:r>
-      <w:r>
-        <w:t xml:space="preserve"> with fields – task description, </w:t>
-      </w:r>
-      <w:r>
-        <w:t xml:space="preserve">due date </w:t>
-      </w:r>
-      <w:proofErr w:type="spellStart"/>
-      <w:r>
-        <w:t>etc</w:t>
-      </w:r>
-      <w:proofErr w:type="spellEnd"/>
-    </w:p>
-    <w:p>
-      <w:pPr>
-        <w:pStyle w:val="ListParagraph"/>
-        <w:numPr>
-          <w:ilvl w:val="0"/>
-          <w:numId w:val="1"/>
-        </w:numPr>
-      </w:pPr>
-      <w:r>
-        <w:t>Display tasks for today and tomorrow</w:t>
-      </w:r>
-    </w:p>
-    <w:p>
-      <w:pPr>
-        <w:pStyle w:val="ListParagraph"/>
-        <w:numPr>
-          <w:ilvl w:val="0"/>
-          <w:numId w:val="1"/>
-        </w:numPr>
-      </w:pPr>
-      <w:r>
-        <w:t>Notification configuration</w:t>
-      </w:r>
-      <w:r>
-        <w:t xml:space="preserve"> using mails</w:t>
-      </w:r>
-    </w:p>
-    <w:p>
-      <w:pPr>
-        <w:pStyle w:val="ListParagraph"/>
-        <w:numPr>
-          <w:ilvl w:val="0"/>
-          <w:numId w:val="1"/>
-        </w:numPr>
-      </w:pPr>
-      <w:r>
-        <w:t>Drag drop feature</w:t>
-      </w:r>
-    </w:p>
-    <w:p>
-      <w:pPr>
-        <w:pStyle w:val="ListParagraph"/>
-        <w:numPr>
-          <w:ilvl w:val="0"/>
-          <w:numId w:val="1"/>
-        </w:numPr>
-      </w:pPr>
-      <w:r>
-        <w:t>2 progress bars</w:t>
+      <w:r>
+        <w:t xml:space="preserve"> using </w:t>
+      </w:r>
+      <w:r>
+        <w:t xml:space="preserve">color </w:t>
       </w:r>
       <w:bookmarkStart w:id="0" w:name="_GoBack"/>
       <w:bookmarkEnd w:id="0"/>
+      <w:r>
+        <w:t>tints</w:t>
+      </w:r>
+    </w:p>
+    <w:p>
+      <w:pPr>
+        <w:pStyle w:val="ListParagraph"/>
+        <w:numPr>
+          <w:ilvl w:val="0"/>
+          <w:numId w:val="1"/>
+        </w:numPr>
+      </w:pPr>
+      <w:r>
+        <w:t>Instruction</w:t>
+      </w:r>
+      <w:r>
+        <w:t xml:space="preserve"> page popup on logging in</w:t>
+      </w:r>
+    </w:p>
+    <w:p>
+      <w:pPr>
+        <w:pStyle w:val="ListParagraph"/>
+        <w:numPr>
+          <w:ilvl w:val="0"/>
+          <w:numId w:val="1"/>
+        </w:numPr>
+        <w:rPr>
+          <w:strike/>
+        </w:rPr>
+      </w:pPr>
+      <w:r>
+        <w:rPr>
+          <w:strike/>
+        </w:rPr>
+        <w:t>List of lists on left side</w:t>
+      </w:r>
+    </w:p>
+    <w:p>
+      <w:pPr>
+        <w:pStyle w:val="ListParagraph"/>
+        <w:numPr>
+          <w:ilvl w:val="0"/>
+          <w:numId w:val="1"/>
+        </w:numPr>
+      </w:pPr>
+      <w:r>
+        <w:t>Task addition view</w:t>
+      </w:r>
+      <w:r>
+        <w:t xml:space="preserve"> with fields – task description, </w:t>
+      </w:r>
+      <w:r>
+        <w:t xml:space="preserve">due date </w:t>
+      </w:r>
+      <w:proofErr w:type="spellStart"/>
+      <w:r>
+        <w:t>etc</w:t>
+      </w:r>
+      <w:proofErr w:type="spellEnd"/>
+    </w:p>
+    <w:p>
+      <w:pPr>
+        <w:pStyle w:val="ListParagraph"/>
+        <w:numPr>
+          <w:ilvl w:val="0"/>
+          <w:numId w:val="1"/>
+        </w:numPr>
+      </w:pPr>
+      <w:r>
+        <w:t>Display tasks for today and tomorrow</w:t>
+      </w:r>
+    </w:p>
+    <w:p>
+      <w:pPr>
+        <w:pStyle w:val="ListParagraph"/>
+        <w:numPr>
+          <w:ilvl w:val="0"/>
+          <w:numId w:val="1"/>
+        </w:numPr>
+      </w:pPr>
+      <w:r>
+        <w:t>Notification configuration</w:t>
+      </w:r>
+      <w:r>
+        <w:t xml:space="preserve"> using mails</w:t>
+      </w:r>
+    </w:p>
+    <w:p>
+      <w:pPr>
+        <w:pStyle w:val="ListParagraph"/>
+        <w:numPr>
+          <w:ilvl w:val="0"/>
+          <w:numId w:val="1"/>
+        </w:numPr>
+      </w:pPr>
+      <w:r>
+        <w:t>Drag drop feature</w:t>
+      </w:r>
+    </w:p>
+    <w:p>
+      <w:pPr>
+        <w:pStyle w:val="ListParagraph"/>
+        <w:numPr>
+          <w:ilvl w:val="0"/>
+          <w:numId w:val="1"/>
+        </w:numPr>
+      </w:pPr>
+      <w:r>
+        <w:t>Drag from current week to next week</w:t>
+      </w:r>
+    </w:p>
+    <w:p>
+      <w:pPr>
+        <w:pStyle w:val="ListParagraph"/>
+        <w:numPr>
+          <w:ilvl w:val="0"/>
+          <w:numId w:val="1"/>
+        </w:numPr>
+      </w:pPr>
+      <w:r>
+        <w:t xml:space="preserve">User can select </w:t>
+      </w:r>
+      <w:r>
+        <w:t>task list color</w:t>
+      </w:r>
     </w:p>
     <w:p>
       <w:r>

</xml_diff>

<commit_message>
Changes for nationality feature
</commit_message>
<xml_diff>
--- a/Tasks_to_do.docx
+++ b/Tasks_to_do.docx
@@ -148,8 +148,6 @@
       <w:r>
         <w:t xml:space="preserve">color </w:t>
       </w:r>
-      <w:bookmarkStart w:id="0" w:name="_GoBack"/>
-      <w:bookmarkEnd w:id="0"/>
       <w:r>
         <w:t>tints</w:t>
       </w:r>
@@ -301,19 +299,23 @@
           <w:numId w:val="2"/>
         </w:numPr>
       </w:pPr>
-      <w:proofErr w:type="spellStart"/>
-      <w:r>
-        <w:t>Tasklist</w:t>
-      </w:r>
-      <w:proofErr w:type="spellEnd"/>
-      <w:r>
-        <w:t xml:space="preserve"> appearance when not </w:t>
-      </w:r>
-      <w:proofErr w:type="spellStart"/>
-      <w:r>
-        <w:t>loggedin</w:t>
-      </w:r>
-      <w:proofErr w:type="spellEnd"/>
+      <w:r>
+        <w:t>Task title disappearing</w:t>
+      </w:r>
+    </w:p>
+    <w:p>
+      <w:pPr>
+        <w:pStyle w:val="ListParagraph"/>
+        <w:numPr>
+          <w:ilvl w:val="0"/>
+          <w:numId w:val="2"/>
+        </w:numPr>
+      </w:pPr>
+      <w:r>
+        <w:t>When checked as done, list changing back to something else</w:t>
+      </w:r>
+      <w:bookmarkStart w:id="0" w:name="_GoBack"/>
+      <w:bookmarkEnd w:id="0"/>
     </w:p>
     <w:sectPr>
       <w:pgSz w:w="12240" w:h="15840"/>

</xml_diff>